<commit_message>
Adding Report and PPTs addendum
</commit_message>
<xml_diff>
--- a/Report.docx
+++ b/Report.docx
@@ -1,6 +1,6 @@
 
 <file path=word/document.xml><?xml version="1.0" encoding="utf-8"?>
-<w:document xmlns:wpc="http://schemas.microsoft.com/office/word/2010/wordprocessingCanvas" xmlns:mc="http://schemas.openxmlformats.org/markup-compatibility/2006" xmlns:o="urn:schemas-microsoft-com:office:office" xmlns:r="http://schemas.openxmlformats.org/officeDocument/2006/relationships" xmlns:m="http://schemas.openxmlformats.org/officeDocument/2006/math" xmlns:v="urn:schemas-microsoft-com:vml" xmlns:wp14="http://schemas.microsoft.com/office/word/2010/wordprocessingDrawing" xmlns:wp="http://schemas.openxmlformats.org/drawingml/2006/wordprocessingDrawing" xmlns:w10="urn:schemas-microsoft-com:office:word" xmlns:w="http://schemas.openxmlformats.org/wordprocessingml/2006/main" xmlns:w14="http://schemas.microsoft.com/office/word/2010/wordml" xmlns:w15="http://schemas.microsoft.com/office/word/2012/wordml" xmlns:wpg="http://schemas.microsoft.com/office/word/2010/wordprocessingGroup" xmlns:wpi="http://schemas.microsoft.com/office/word/2010/wordprocessingInk" xmlns:wne="http://schemas.microsoft.com/office/word/2006/wordml" xmlns:wps="http://schemas.microsoft.com/office/word/2010/wordprocessingShape" mc:Ignorable="w14 w15 wp14">
+<w:document xmlns:wpc="http://schemas.microsoft.com/office/word/2010/wordprocessingCanvas" xmlns:cx="http://schemas.microsoft.com/office/drawing/2014/chartex" xmlns:cx1="http://schemas.microsoft.com/office/drawing/2015/9/8/chartex" xmlns:cx2="http://schemas.microsoft.com/office/drawing/2015/10/21/chartex" xmlns:cx3="http://schemas.microsoft.com/office/drawing/2016/5/9/chartex" xmlns:cx4="http://schemas.microsoft.com/office/drawing/2016/5/10/chartex" xmlns:cx5="http://schemas.microsoft.com/office/drawing/2016/5/11/chartex" xmlns:cx6="http://schemas.microsoft.com/office/drawing/2016/5/12/chartex" xmlns:cx7="http://schemas.microsoft.com/office/drawing/2016/5/13/chartex" xmlns:cx8="http://schemas.microsoft.com/office/drawing/2016/5/14/chartex" xmlns:mc="http://schemas.openxmlformats.org/markup-compatibility/2006" xmlns:aink="http://schemas.microsoft.com/office/drawing/2016/ink" xmlns:am3d="http://schemas.microsoft.com/office/drawing/2017/model3d" xmlns:o="urn:schemas-microsoft-com:office:office" xmlns:r="http://schemas.openxmlformats.org/officeDocument/2006/relationships" xmlns:m="http://schemas.openxmlformats.org/officeDocument/2006/math" xmlns:v="urn:schemas-microsoft-com:vml" xmlns:wp14="http://schemas.microsoft.com/office/word/2010/wordprocessingDrawing" xmlns:wp="http://schemas.openxmlformats.org/drawingml/2006/wordprocessingDrawing" xmlns:w10="urn:schemas-microsoft-com:office:word" xmlns:w="http://schemas.openxmlformats.org/wordprocessingml/2006/main" xmlns:w14="http://schemas.microsoft.com/office/word/2010/wordml" xmlns:w15="http://schemas.microsoft.com/office/word/2012/wordml" xmlns:w16cex="http://schemas.microsoft.com/office/word/2018/wordml/cex" xmlns:w16cid="http://schemas.microsoft.com/office/word/2016/wordml/cid" xmlns:w16="http://schemas.microsoft.com/office/word/2018/wordml" xmlns:w16se="http://schemas.microsoft.com/office/word/2015/wordml/symex" xmlns:wpg="http://schemas.microsoft.com/office/word/2010/wordprocessingGroup" xmlns:wpi="http://schemas.microsoft.com/office/word/2010/wordprocessingInk" xmlns:wne="http://schemas.microsoft.com/office/word/2006/wordml" xmlns:wps="http://schemas.microsoft.com/office/word/2010/wordprocessingShape" mc:Ignorable="w14 w15 w16se w16cid w16 w16cex wp14">
   <w:body>
     <w:p>
       <w:pPr>
@@ -118,7 +118,6 @@
                       <a:avLst/>
                     </a:prstGeom>
                     <a:noFill/>
-                    <a:extLst/>
                   </pic:spPr>
                 </pic:pic>
               </a:graphicData>
@@ -264,30 +263,6 @@
           <w:color w:val="231F20"/>
         </w:rPr>
         <w:t>ENHANCING NETWORKING MONITORING SYSTEMS BY OVERLAYING PROTOCOLS</w:t>
-      </w:r>
-      <w:r>
-        <w:rPr>
-          <w:color w:val="231F20"/>
-        </w:rPr>
-        <w:t xml:space="preserve"> TO SUPPORT VARIED </w:t>
-      </w:r>
-      <w:r>
-        <w:rPr>
-          <w:color w:val="231F20"/>
-        </w:rPr>
-        <w:t>NETWORK</w:t>
-      </w:r>
-      <w:r>
-        <w:rPr>
-          <w:color w:val="231F20"/>
-        </w:rPr>
-        <w:t xml:space="preserve"> </w:t>
-      </w:r>
-      <w:r>
-        <w:rPr>
-          <w:color w:val="231F20"/>
-        </w:rPr>
-        <w:t>NODES</w:t>
       </w:r>
     </w:p>
     <w:p>
@@ -799,6 +774,7 @@
           <w:sz w:val="32"/>
           <w:szCs w:val="32"/>
         </w:rPr>
+        <w:lastRenderedPageBreak/>
         <w:t>TABLE OF CONTENTS</w:t>
       </w:r>
     </w:p>
@@ -4283,15 +4259,7 @@
           <w:sz w:val="28"/>
           <w:szCs w:val="28"/>
         </w:rPr>
-        <w:t xml:space="preserve">Networks </w:t>
-      </w:r>
-      <w:r>
-        <w:rPr>
-          <w:color w:val="231F20"/>
-          <w:sz w:val="28"/>
-          <w:szCs w:val="28"/>
-        </w:rPr>
-        <w:t xml:space="preserve">serve as the backbone for any enterprise. Any network outage during working hours is huge loss for the organizations. </w:t>
+        <w:t xml:space="preserve">Networks serve as the backbone for any enterprise. Any network outage during working hours is huge loss for the organizations. </w:t>
       </w:r>
     </w:p>
     <w:p>
@@ -4314,15 +4282,7 @@
           <w:sz w:val="28"/>
           <w:szCs w:val="28"/>
         </w:rPr>
-        <w:t>As a result, they employ a separate team to look after their labs by constant</w:t>
-      </w:r>
-      <w:r>
-        <w:rPr>
-          <w:color w:val="231F20"/>
-          <w:sz w:val="28"/>
-          <w:szCs w:val="28"/>
-        </w:rPr>
-        <w:t>ly logging into several system interfaces and checking their statuses.</w:t>
+        <w:t>As a result, they employ a separate team to look after their labs by constantly logging into several system interfaces and checking their statuses.</w:t>
       </w:r>
     </w:p>
     <w:p>
@@ -4345,15 +4305,7 @@
           <w:sz w:val="28"/>
           <w:szCs w:val="28"/>
         </w:rPr>
-        <w:t>It is a tedious task to login to each of these nodes, check if they ar</w:t>
-      </w:r>
-      <w:r>
-        <w:rPr>
-          <w:color w:val="231F20"/>
-          <w:sz w:val="28"/>
-          <w:szCs w:val="28"/>
-        </w:rPr>
-        <w:t xml:space="preserve">e reachable and check their health status constantly. </w:t>
+        <w:t xml:space="preserve">It is a tedious task to login to each of these nodes, check if they are reachable and check their health status constantly. </w:t>
       </w:r>
     </w:p>
     <w:p>
@@ -4503,8 +4455,6 @@
           <w:szCs w:val="28"/>
         </w:rPr>
       </w:pPr>
-      <w:bookmarkStart w:id="0" w:name="_GoBack"/>
-      <w:bookmarkEnd w:id="0"/>
     </w:p>
     <w:sectPr>
       <w:pgSz w:w="11906" w:h="16838" w:code="9"/>
@@ -4523,7 +4473,7 @@
 </file>
 
 <file path=word/endnotes.xml><?xml version="1.0" encoding="utf-8"?>
-<w:endnotes xmlns:wpc="http://schemas.microsoft.com/office/word/2010/wordprocessingCanvas" xmlns:mc="http://schemas.openxmlformats.org/markup-compatibility/2006" xmlns:o="urn:schemas-microsoft-com:office:office" xmlns:r="http://schemas.openxmlformats.org/officeDocument/2006/relationships" xmlns:m="http://schemas.openxmlformats.org/officeDocument/2006/math" xmlns:v="urn:schemas-microsoft-com:vml" xmlns:wp14="http://schemas.microsoft.com/office/word/2010/wordprocessingDrawing" xmlns:wp="http://schemas.openxmlformats.org/drawingml/2006/wordprocessingDrawing" xmlns:w10="urn:schemas-microsoft-com:office:word" xmlns:w="http://schemas.openxmlformats.org/wordprocessingml/2006/main" xmlns:w14="http://schemas.microsoft.com/office/word/2010/wordml" xmlns:w15="http://schemas.microsoft.com/office/word/2012/wordml" xmlns:wpg="http://schemas.microsoft.com/office/word/2010/wordprocessingGroup" xmlns:wpi="http://schemas.microsoft.com/office/word/2010/wordprocessingInk" xmlns:wne="http://schemas.microsoft.com/office/word/2006/wordml" xmlns:wps="http://schemas.microsoft.com/office/word/2010/wordprocessingShape" mc:Ignorable="w14 w15 wp14">
+<w:endnotes xmlns:wpc="http://schemas.microsoft.com/office/word/2010/wordprocessingCanvas" xmlns:cx="http://schemas.microsoft.com/office/drawing/2014/chartex" xmlns:cx1="http://schemas.microsoft.com/office/drawing/2015/9/8/chartex" xmlns:cx2="http://schemas.microsoft.com/office/drawing/2015/10/21/chartex" xmlns:cx3="http://schemas.microsoft.com/office/drawing/2016/5/9/chartex" xmlns:cx4="http://schemas.microsoft.com/office/drawing/2016/5/10/chartex" xmlns:cx5="http://schemas.microsoft.com/office/drawing/2016/5/11/chartex" xmlns:cx6="http://schemas.microsoft.com/office/drawing/2016/5/12/chartex" xmlns:cx7="http://schemas.microsoft.com/office/drawing/2016/5/13/chartex" xmlns:cx8="http://schemas.microsoft.com/office/drawing/2016/5/14/chartex" xmlns:mc="http://schemas.openxmlformats.org/markup-compatibility/2006" xmlns:aink="http://schemas.microsoft.com/office/drawing/2016/ink" xmlns:am3d="http://schemas.microsoft.com/office/drawing/2017/model3d" xmlns:o="urn:schemas-microsoft-com:office:office" xmlns:r="http://schemas.openxmlformats.org/officeDocument/2006/relationships" xmlns:m="http://schemas.openxmlformats.org/officeDocument/2006/math" xmlns:v="urn:schemas-microsoft-com:vml" xmlns:wp14="http://schemas.microsoft.com/office/word/2010/wordprocessingDrawing" xmlns:wp="http://schemas.openxmlformats.org/drawingml/2006/wordprocessingDrawing" xmlns:w10="urn:schemas-microsoft-com:office:word" xmlns:w="http://schemas.openxmlformats.org/wordprocessingml/2006/main" xmlns:w14="http://schemas.microsoft.com/office/word/2010/wordml" xmlns:w15="http://schemas.microsoft.com/office/word/2012/wordml" xmlns:w16cex="http://schemas.microsoft.com/office/word/2018/wordml/cex" xmlns:w16cid="http://schemas.microsoft.com/office/word/2016/wordml/cid" xmlns:w16="http://schemas.microsoft.com/office/word/2018/wordml" xmlns:w16se="http://schemas.microsoft.com/office/word/2015/wordml/symex" xmlns:wpg="http://schemas.microsoft.com/office/word/2010/wordprocessingGroup" xmlns:wpi="http://schemas.microsoft.com/office/word/2010/wordprocessingInk" xmlns:wne="http://schemas.microsoft.com/office/word/2006/wordml" xmlns:wps="http://schemas.microsoft.com/office/word/2010/wordprocessingShape" mc:Ignorable="w14 w15 w16se w16cid w16 w16cex wp14">
   <w:endnote w:type="separator" w:id="-1">
     <w:p>
       <w:r>
@@ -4542,7 +4492,7 @@
 </file>
 
 <file path=word/footnotes.xml><?xml version="1.0" encoding="utf-8"?>
-<w:footnotes xmlns:wpc="http://schemas.microsoft.com/office/word/2010/wordprocessingCanvas" xmlns:mc="http://schemas.openxmlformats.org/markup-compatibility/2006" xmlns:o="urn:schemas-microsoft-com:office:office" xmlns:r="http://schemas.openxmlformats.org/officeDocument/2006/relationships" xmlns:m="http://schemas.openxmlformats.org/officeDocument/2006/math" xmlns:v="urn:schemas-microsoft-com:vml" xmlns:wp14="http://schemas.microsoft.com/office/word/2010/wordprocessingDrawing" xmlns:wp="http://schemas.openxmlformats.org/drawingml/2006/wordprocessingDrawing" xmlns:w10="urn:schemas-microsoft-com:office:word" xmlns:w="http://schemas.openxmlformats.org/wordprocessingml/2006/main" xmlns:w14="http://schemas.microsoft.com/office/word/2010/wordml" xmlns:w15="http://schemas.microsoft.com/office/word/2012/wordml" xmlns:wpg="http://schemas.microsoft.com/office/word/2010/wordprocessingGroup" xmlns:wpi="http://schemas.microsoft.com/office/word/2010/wordprocessingInk" xmlns:wne="http://schemas.microsoft.com/office/word/2006/wordml" xmlns:wps="http://schemas.microsoft.com/office/word/2010/wordprocessingShape" mc:Ignorable="w14 w15 wp14">
+<w:footnotes xmlns:wpc="http://schemas.microsoft.com/office/word/2010/wordprocessingCanvas" xmlns:cx="http://schemas.microsoft.com/office/drawing/2014/chartex" xmlns:cx1="http://schemas.microsoft.com/office/drawing/2015/9/8/chartex" xmlns:cx2="http://schemas.microsoft.com/office/drawing/2015/10/21/chartex" xmlns:cx3="http://schemas.microsoft.com/office/drawing/2016/5/9/chartex" xmlns:cx4="http://schemas.microsoft.com/office/drawing/2016/5/10/chartex" xmlns:cx5="http://schemas.microsoft.com/office/drawing/2016/5/11/chartex" xmlns:cx6="http://schemas.microsoft.com/office/drawing/2016/5/12/chartex" xmlns:cx7="http://schemas.microsoft.com/office/drawing/2016/5/13/chartex" xmlns:cx8="http://schemas.microsoft.com/office/drawing/2016/5/14/chartex" xmlns:mc="http://schemas.openxmlformats.org/markup-compatibility/2006" xmlns:aink="http://schemas.microsoft.com/office/drawing/2016/ink" xmlns:am3d="http://schemas.microsoft.com/office/drawing/2017/model3d" xmlns:o="urn:schemas-microsoft-com:office:office" xmlns:r="http://schemas.openxmlformats.org/officeDocument/2006/relationships" xmlns:m="http://schemas.openxmlformats.org/officeDocument/2006/math" xmlns:v="urn:schemas-microsoft-com:vml" xmlns:wp14="http://schemas.microsoft.com/office/word/2010/wordprocessingDrawing" xmlns:wp="http://schemas.openxmlformats.org/drawingml/2006/wordprocessingDrawing" xmlns:w10="urn:schemas-microsoft-com:office:word" xmlns:w="http://schemas.openxmlformats.org/wordprocessingml/2006/main" xmlns:w14="http://schemas.microsoft.com/office/word/2010/wordml" xmlns:w15="http://schemas.microsoft.com/office/word/2012/wordml" xmlns:w16cex="http://schemas.microsoft.com/office/word/2018/wordml/cex" xmlns:w16cid="http://schemas.microsoft.com/office/word/2016/wordml/cid" xmlns:w16="http://schemas.microsoft.com/office/word/2018/wordml" xmlns:w16se="http://schemas.microsoft.com/office/word/2015/wordml/symex" xmlns:wpg="http://schemas.microsoft.com/office/word/2010/wordprocessingGroup" xmlns:wpi="http://schemas.microsoft.com/office/word/2010/wordprocessingInk" xmlns:wne="http://schemas.microsoft.com/office/word/2006/wordml" xmlns:wps="http://schemas.microsoft.com/office/word/2010/wordprocessingShape" mc:Ignorable="w14 w15 w16se w16cid w16 w16cex wp14">
   <w:footnote w:type="separator" w:id="-1">
     <w:p>
       <w:r>
@@ -4561,7 +4511,7 @@
 </file>
 
 <file path=word/numbering.xml><?xml version="1.0" encoding="utf-8"?>
-<w:numbering xmlns:wpc="http://schemas.microsoft.com/office/word/2010/wordprocessingCanvas" xmlns:mc="http://schemas.openxmlformats.org/markup-compatibility/2006" xmlns:o="urn:schemas-microsoft-com:office:office" xmlns:r="http://schemas.openxmlformats.org/officeDocument/2006/relationships" xmlns:m="http://schemas.openxmlformats.org/officeDocument/2006/math" xmlns:v="urn:schemas-microsoft-com:vml" xmlns:wp14="http://schemas.microsoft.com/office/word/2010/wordprocessingDrawing" xmlns:wp="http://schemas.openxmlformats.org/drawingml/2006/wordprocessingDrawing" xmlns:w10="urn:schemas-microsoft-com:office:word" xmlns:w="http://schemas.openxmlformats.org/wordprocessingml/2006/main" xmlns:w14="http://schemas.microsoft.com/office/word/2010/wordml" xmlns:w15="http://schemas.microsoft.com/office/word/2012/wordml" xmlns:wpg="http://schemas.microsoft.com/office/word/2010/wordprocessingGroup" xmlns:wpi="http://schemas.microsoft.com/office/word/2010/wordprocessingInk" xmlns:wne="http://schemas.microsoft.com/office/word/2006/wordml" xmlns:wps="http://schemas.microsoft.com/office/word/2010/wordprocessingShape" mc:Ignorable="w14 w15 wp14">
+<w:numbering xmlns:wpc="http://schemas.microsoft.com/office/word/2010/wordprocessingCanvas" xmlns:cx="http://schemas.microsoft.com/office/drawing/2014/chartex" xmlns:cx1="http://schemas.microsoft.com/office/drawing/2015/9/8/chartex" xmlns:cx2="http://schemas.microsoft.com/office/drawing/2015/10/21/chartex" xmlns:cx3="http://schemas.microsoft.com/office/drawing/2016/5/9/chartex" xmlns:cx4="http://schemas.microsoft.com/office/drawing/2016/5/10/chartex" xmlns:cx5="http://schemas.microsoft.com/office/drawing/2016/5/11/chartex" xmlns:cx6="http://schemas.microsoft.com/office/drawing/2016/5/12/chartex" xmlns:cx7="http://schemas.microsoft.com/office/drawing/2016/5/13/chartex" xmlns:cx8="http://schemas.microsoft.com/office/drawing/2016/5/14/chartex" xmlns:mc="http://schemas.openxmlformats.org/markup-compatibility/2006" xmlns:aink="http://schemas.microsoft.com/office/drawing/2016/ink" xmlns:am3d="http://schemas.microsoft.com/office/drawing/2017/model3d" xmlns:o="urn:schemas-microsoft-com:office:office" xmlns:r="http://schemas.openxmlformats.org/officeDocument/2006/relationships" xmlns:m="http://schemas.openxmlformats.org/officeDocument/2006/math" xmlns:v="urn:schemas-microsoft-com:vml" xmlns:wp14="http://schemas.microsoft.com/office/word/2010/wordprocessingDrawing" xmlns:wp="http://schemas.openxmlformats.org/drawingml/2006/wordprocessingDrawing" xmlns:w10="urn:schemas-microsoft-com:office:word" xmlns:w="http://schemas.openxmlformats.org/wordprocessingml/2006/main" xmlns:w14="http://schemas.microsoft.com/office/word/2010/wordml" xmlns:w15="http://schemas.microsoft.com/office/word/2012/wordml" xmlns:w16cex="http://schemas.microsoft.com/office/word/2018/wordml/cex" xmlns:w16cid="http://schemas.microsoft.com/office/word/2016/wordml/cid" xmlns:w16="http://schemas.microsoft.com/office/word/2018/wordml" xmlns:w16se="http://schemas.microsoft.com/office/word/2015/wordml/symex" xmlns:wpg="http://schemas.microsoft.com/office/word/2010/wordprocessingGroup" xmlns:wpi="http://schemas.microsoft.com/office/word/2010/wordprocessingInk" xmlns:wne="http://schemas.microsoft.com/office/word/2006/wordml" xmlns:wps="http://schemas.microsoft.com/office/word/2010/wordprocessingShape" mc:Ignorable="w14 w15 w16se w16cid w16 w16cex wp14">
   <w:abstractNum w:abstractNumId="0" w15:restartNumberingAfterBreak="0">
     <w:nsid w:val="00171139"/>
     <w:multiLevelType w:val="hybridMultilevel"/>
@@ -5218,7 +5168,7 @@
 </file>
 
 <file path=word/styles.xml><?xml version="1.0" encoding="utf-8"?>
-<w:styles xmlns:mc="http://schemas.openxmlformats.org/markup-compatibility/2006" xmlns:r="http://schemas.openxmlformats.org/officeDocument/2006/relationships" xmlns:w="http://schemas.openxmlformats.org/wordprocessingml/2006/main" xmlns:w14="http://schemas.microsoft.com/office/word/2010/wordml" xmlns:w15="http://schemas.microsoft.com/office/word/2012/wordml" mc:Ignorable="w14 w15">
+<w:styles xmlns:mc="http://schemas.openxmlformats.org/markup-compatibility/2006" xmlns:r="http://schemas.openxmlformats.org/officeDocument/2006/relationships" xmlns:w="http://schemas.openxmlformats.org/wordprocessingml/2006/main" xmlns:w14="http://schemas.microsoft.com/office/word/2010/wordml" xmlns:w15="http://schemas.microsoft.com/office/word/2012/wordml" xmlns:w16cex="http://schemas.microsoft.com/office/word/2018/wordml/cex" xmlns:w16cid="http://schemas.microsoft.com/office/word/2016/wordml/cid" xmlns:w16="http://schemas.microsoft.com/office/word/2018/wordml" xmlns:w16se="http://schemas.microsoft.com/office/word/2015/wordml/symex" mc:Ignorable="w14 w15 w16se w16cid w16 w16cex">
   <w:docDefaults>
     <w:rPrDefault>
       <w:rPr>
@@ -5234,7 +5184,7 @@
       </w:pPr>
     </w:pPrDefault>
   </w:docDefaults>
-  <w:latentStyles w:defLockedState="0" w:defUIPriority="99" w:defSemiHidden="0" w:defUnhideWhenUsed="0" w:defQFormat="0" w:count="371">
+  <w:latentStyles w:defLockedState="0" w:defUIPriority="99" w:defSemiHidden="0" w:defUnhideWhenUsed="0" w:defQFormat="0" w:count="376">
     <w:lsdException w:name="Normal" w:uiPriority="0" w:qFormat="1"/>
     <w:lsdException w:name="heading 1" w:uiPriority="9" w:qFormat="1"/>
     <w:lsdException w:name="heading 2" w:semiHidden="1" w:uiPriority="9" w:unhideWhenUsed="1" w:qFormat="1"/>
@@ -5340,7 +5290,6 @@
     <w:lsdException w:name="HTML Sample" w:semiHidden="1" w:unhideWhenUsed="1"/>
     <w:lsdException w:name="HTML Typewriter" w:semiHidden="1" w:unhideWhenUsed="1"/>
     <w:lsdException w:name="HTML Variable" w:semiHidden="1" w:unhideWhenUsed="1"/>
-    <w:lsdException w:name="Normal Table" w:semiHidden="1" w:unhideWhenUsed="1"/>
     <w:lsdException w:name="annotation subject" w:semiHidden="1" w:unhideWhenUsed="1"/>
     <w:lsdException w:name="No List" w:semiHidden="1" w:unhideWhenUsed="1"/>
     <w:lsdException w:name="Outline List 1" w:semiHidden="1" w:unhideWhenUsed="1"/>
@@ -5383,11 +5332,8 @@
     <w:lsdException w:name="Table Contemporary" w:semiHidden="1" w:unhideWhenUsed="1"/>
     <w:lsdException w:name="Table Elegant" w:semiHidden="1" w:unhideWhenUsed="1"/>
     <w:lsdException w:name="Table Professional" w:semiHidden="1" w:unhideWhenUsed="1"/>
-    <w:lsdException w:name="Table Subtle 1" w:semiHidden="1" w:unhideWhenUsed="1"/>
     <w:lsdException w:name="Table Subtle 2" w:semiHidden="1" w:unhideWhenUsed="1"/>
     <w:lsdException w:name="Table Web 1" w:semiHidden="1" w:unhideWhenUsed="1"/>
-    <w:lsdException w:name="Table Web 2" w:semiHidden="1" w:unhideWhenUsed="1"/>
-    <w:lsdException w:name="Table Web 3" w:semiHidden="1" w:unhideWhenUsed="1"/>
     <w:lsdException w:name="Balloon Text" w:semiHidden="1" w:unhideWhenUsed="1"/>
     <w:lsdException w:name="Table Grid" w:uiPriority="39"/>
     <w:lsdException w:name="Table Theme" w:semiHidden="1" w:unhideWhenUsed="1"/>
@@ -5606,6 +5552,11 @@
     <w:lsdException w:name="List Table 5 Dark Accent 6" w:uiPriority="50"/>
     <w:lsdException w:name="List Table 6 Colorful Accent 6" w:uiPriority="51"/>
     <w:lsdException w:name="List Table 7 Colorful Accent 6" w:uiPriority="52"/>
+    <w:lsdException w:name="Mention" w:semiHidden="1" w:unhideWhenUsed="1"/>
+    <w:lsdException w:name="Smart Hyperlink" w:semiHidden="1" w:unhideWhenUsed="1"/>
+    <w:lsdException w:name="Hashtag" w:semiHidden="1" w:unhideWhenUsed="1"/>
+    <w:lsdException w:name="Unresolved Mention" w:semiHidden="1" w:unhideWhenUsed="1"/>
+    <w:lsdException w:name="Smart Link" w:semiHidden="1" w:unhideWhenUsed="1"/>
   </w:latentStyles>
   <w:style w:type="paragraph" w:default="1" w:styleId="Normal">
     <w:name w:val="Normal"/>
@@ -5661,6 +5612,7 @@
   <w:style w:type="character" w:default="1" w:styleId="DefaultParagraphFont">
     <w:name w:val="Default Paragraph Font"/>
     <w:uiPriority w:val="1"/>
+    <w:semiHidden/>
     <w:unhideWhenUsed/>
   </w:style>
   <w:style w:type="table" w:default="1" w:styleId="TableNormal">
@@ -6111,7 +6063,7 @@
 </file>
 
 <file path=customXml/itemProps1.xml><?xml version="1.0" encoding="utf-8"?>
-<ds:datastoreItem xmlns:ds="http://schemas.openxmlformats.org/officeDocument/2006/customXml" ds:itemID="{E92DA371-F608-428C-9FF5-EFC364427D3D}">
+<ds:datastoreItem xmlns:ds="http://schemas.openxmlformats.org/officeDocument/2006/customXml" ds:itemID="{F57D0177-AC9C-4EDE-84A0-4D99A18A0408}">
   <ds:schemaRefs>
     <ds:schemaRef ds:uri="http://schemas.openxmlformats.org/officeDocument/2006/bibliography"/>
   </ds:schemaRefs>

</xml_diff>

<commit_message>
Review 1 PPT changes
</commit_message>
<xml_diff>
--- a/Report.docx
+++ b/Report.docx
@@ -1375,7 +1375,23 @@
           <w:sz w:val="28"/>
           <w:szCs w:val="28"/>
         </w:rPr>
-        <w:t xml:space="preserve"> is a tool that </w:t>
+        <w:t xml:space="preserve"> is a </w:t>
+      </w:r>
+      <w:r>
+        <w:rPr>
+          <w:color w:val="231F20"/>
+          <w:sz w:val="28"/>
+          <w:szCs w:val="28"/>
+        </w:rPr>
+        <w:t xml:space="preserve">scripted </w:t>
+      </w:r>
+      <w:r>
+        <w:rPr>
+          <w:color w:val="231F20"/>
+          <w:sz w:val="28"/>
+          <w:szCs w:val="28"/>
+        </w:rPr>
+        <w:t xml:space="preserve">tool that </w:t>
       </w:r>
       <w:r>
         <w:rPr>
@@ -5290,6 +5306,7 @@
     <w:lsdException w:name="HTML Sample" w:semiHidden="1" w:unhideWhenUsed="1"/>
     <w:lsdException w:name="HTML Typewriter" w:semiHidden="1" w:unhideWhenUsed="1"/>
     <w:lsdException w:name="HTML Variable" w:semiHidden="1" w:unhideWhenUsed="1"/>
+    <w:lsdException w:name="Normal Table" w:semiHidden="1" w:unhideWhenUsed="1"/>
     <w:lsdException w:name="annotation subject" w:semiHidden="1" w:unhideWhenUsed="1"/>
     <w:lsdException w:name="No List" w:semiHidden="1" w:unhideWhenUsed="1"/>
     <w:lsdException w:name="Outline List 1" w:semiHidden="1" w:unhideWhenUsed="1"/>
@@ -5332,8 +5349,11 @@
     <w:lsdException w:name="Table Contemporary" w:semiHidden="1" w:unhideWhenUsed="1"/>
     <w:lsdException w:name="Table Elegant" w:semiHidden="1" w:unhideWhenUsed="1"/>
     <w:lsdException w:name="Table Professional" w:semiHidden="1" w:unhideWhenUsed="1"/>
+    <w:lsdException w:name="Table Subtle 1" w:semiHidden="1" w:unhideWhenUsed="1"/>
     <w:lsdException w:name="Table Subtle 2" w:semiHidden="1" w:unhideWhenUsed="1"/>
     <w:lsdException w:name="Table Web 1" w:semiHidden="1" w:unhideWhenUsed="1"/>
+    <w:lsdException w:name="Table Web 2" w:semiHidden="1" w:unhideWhenUsed="1"/>
+    <w:lsdException w:name="Table Web 3" w:semiHidden="1" w:unhideWhenUsed="1"/>
     <w:lsdException w:name="Balloon Text" w:semiHidden="1" w:unhideWhenUsed="1"/>
     <w:lsdException w:name="Table Grid" w:uiPriority="39"/>
     <w:lsdException w:name="Table Theme" w:semiHidden="1" w:unhideWhenUsed="1"/>

</xml_diff>